<commit_message>
Coded Primal and Dual solutions computations and timed benchmarks, timed a basic Neural Network too
</commit_message>
<xml_diff>
--- a/design_doc.docx
+++ b/design_doc.docx
@@ -457,27 +457,6 @@
     </w:p>
     <w:p>
       <w:pPr>
-        <w:rPr>
-          <w:b/>
-          <w:bCs/>
-          <w:sz w:val="28"/>
-          <w:szCs w:val="28"/>
-          <w:lang w:val="en-US"/>
-        </w:rPr>
-      </w:pPr>
-      <w:r>
-        <w:rPr>
-          <w:b/>
-          <w:bCs/>
-          <w:sz w:val="28"/>
-          <w:szCs w:val="28"/>
-          <w:lang w:val="en-US"/>
-        </w:rPr>
-        <w:t>Section 4: Bootstrap aggregation</w:t>
-      </w:r>
-    </w:p>
-    <w:p>
-      <w:pPr>
         <w:pStyle w:val="ListParagraph"/>
         <w:numPr>
           <w:ilvl w:val="0"/>
@@ -499,6 +478,83 @@
           <w:szCs w:val="28"/>
           <w:lang w:val="en-US"/>
         </w:rPr>
+        <w:t>Considering batch translation invariance by training on distance matrices instead of actual vectors</w:t>
+      </w:r>
+      <w:r>
+        <w:rPr>
+          <w:b/>
+          <w:bCs/>
+          <w:sz w:val="28"/>
+          <w:szCs w:val="28"/>
+          <w:lang w:val="en-US"/>
+        </w:rPr>
+        <w:t>, or correcting mean of vectors to be the origin (</w:t>
+      </w:r>
+      <w:r>
+        <w:rPr>
+          <w:b/>
+          <w:bCs/>
+          <w:sz w:val="28"/>
+          <w:szCs w:val="28"/>
+          <w:lang w:val="en-US"/>
+        </w:rPr>
+        <w:t>more efficient</w:t>
+      </w:r>
+      <w:r>
+        <w:rPr>
+          <w:b/>
+          <w:bCs/>
+          <w:sz w:val="28"/>
+          <w:szCs w:val="28"/>
+          <w:lang w:val="en-US"/>
+        </w:rPr>
+        <w:t>?)</w:t>
+      </w:r>
+    </w:p>
+    <w:p>
+      <w:pPr>
+        <w:rPr>
+          <w:b/>
+          <w:bCs/>
+          <w:sz w:val="28"/>
+          <w:szCs w:val="28"/>
+          <w:lang w:val="en-US"/>
+        </w:rPr>
+      </w:pPr>
+      <w:r>
+        <w:rPr>
+          <w:b/>
+          <w:bCs/>
+          <w:sz w:val="28"/>
+          <w:szCs w:val="28"/>
+          <w:lang w:val="en-US"/>
+        </w:rPr>
+        <w:t>Section 4: Bootstrap aggregation</w:t>
+      </w:r>
+    </w:p>
+    <w:p>
+      <w:pPr>
+        <w:pStyle w:val="ListParagraph"/>
+        <w:numPr>
+          <w:ilvl w:val="0"/>
+          <w:numId w:val="1"/>
+        </w:numPr>
+        <w:rPr>
+          <w:b/>
+          <w:bCs/>
+          <w:sz w:val="28"/>
+          <w:szCs w:val="28"/>
+          <w:lang w:val="en-US"/>
+        </w:rPr>
+      </w:pPr>
+      <w:r>
+        <w:rPr>
+          <w:b/>
+          <w:bCs/>
+          <w:sz w:val="28"/>
+          <w:szCs w:val="28"/>
+          <w:lang w:val="en-US"/>
+        </w:rPr>
         <w:t>Bootstrap aggregation interaction.</w:t>
       </w:r>
     </w:p>
@@ -531,6 +587,16 @@
           <w:lang w:val="en-US"/>
         </w:rPr>
         <w:t>Trying basic invariant networks</w:t>
+      </w:r>
+      <w:r>
+        <w:rPr>
+          <w:b/>
+          <w:bCs/>
+          <w:sz w:val="28"/>
+          <w:szCs w:val="28"/>
+          <w:lang w:val="en-US"/>
+        </w:rPr>
+        <w:t xml:space="preserve"> (maybe)</w:t>
       </w:r>
     </w:p>
     <w:p>
@@ -645,27 +711,6 @@
     </w:p>
     <w:p>
       <w:pPr>
-        <w:rPr>
-          <w:b/>
-          <w:bCs/>
-          <w:sz w:val="28"/>
-          <w:szCs w:val="28"/>
-          <w:lang w:val="en-US"/>
-        </w:rPr>
-      </w:pPr>
-      <w:r>
-        <w:rPr>
-          <w:b/>
-          <w:bCs/>
-          <w:sz w:val="28"/>
-          <w:szCs w:val="28"/>
-          <w:lang w:val="en-US"/>
-        </w:rPr>
-        <w:t>Section 6:</w:t>
-      </w:r>
-    </w:p>
-    <w:p>
-      <w:pPr>
         <w:pStyle w:val="ListParagraph"/>
         <w:numPr>
           <w:ilvl w:val="0"/>
@@ -687,6 +732,53 @@
           <w:szCs w:val="28"/>
           <w:lang w:val="en-US"/>
         </w:rPr>
+        <w:t xml:space="preserve">nxn Matrix permutation invariance. </w:t>
+      </w:r>
+    </w:p>
+    <w:p>
+      <w:pPr>
+        <w:rPr>
+          <w:b/>
+          <w:bCs/>
+          <w:sz w:val="28"/>
+          <w:szCs w:val="28"/>
+          <w:lang w:val="en-US"/>
+        </w:rPr>
+      </w:pPr>
+      <w:r>
+        <w:rPr>
+          <w:b/>
+          <w:bCs/>
+          <w:sz w:val="28"/>
+          <w:szCs w:val="28"/>
+          <w:lang w:val="en-US"/>
+        </w:rPr>
+        <w:t>Section 6:</w:t>
+      </w:r>
+    </w:p>
+    <w:p>
+      <w:pPr>
+        <w:pStyle w:val="ListParagraph"/>
+        <w:numPr>
+          <w:ilvl w:val="0"/>
+          <w:numId w:val="2"/>
+        </w:numPr>
+        <w:rPr>
+          <w:b/>
+          <w:bCs/>
+          <w:sz w:val="28"/>
+          <w:szCs w:val="28"/>
+          <w:lang w:val="en-US"/>
+        </w:rPr>
+      </w:pPr>
+      <w:r>
+        <w:rPr>
+          <w:b/>
+          <w:bCs/>
+          <w:sz w:val="28"/>
+          <w:szCs w:val="28"/>
+          <w:lang w:val="en-US"/>
+        </w:rPr>
         <w:t>Conclusions</w:t>
       </w:r>
       <w:r>
@@ -745,6 +837,39 @@
           <w:lang w:val="en-US"/>
         </w:rPr>
         <w:t>Useless claim proof</w:t>
+      </w:r>
+      <w:r>
+        <w:rPr>
+          <w:b/>
+          <w:bCs/>
+          <w:sz w:val="28"/>
+          <w:szCs w:val="28"/>
+          <w:lang w:val="en-US"/>
+        </w:rPr>
+        <w:t xml:space="preserve"> </w:t>
+      </w:r>
+      <w:r>
+        <w:rPr>
+          <mc:AlternateContent>
+            <mc:Choice Requires="w16se"/>
+            <mc:Fallback>
+              <w:rFonts w:ascii="Segoe UI Emoji" w:eastAsia="Segoe UI Emoji" w:hAnsi="Segoe UI Emoji" w:cs="Segoe UI Emoji"/>
+            </mc:Fallback>
+          </mc:AlternateContent>
+          <w:b/>
+          <w:bCs/>
+          <w:sz w:val="28"/>
+          <w:szCs w:val="28"/>
+          <w:lang w:val="en-US"/>
+        </w:rPr>
+        <mc:AlternateContent>
+          <mc:Choice Requires="w16se">
+            <w16se:symEx w16se:font="Segoe UI Emoji" w16se:char="1F60A"/>
+          </mc:Choice>
+          <mc:Fallback>
+            <w:t>😊</w:t>
+          </mc:Fallback>
+        </mc:AlternateContent>
       </w:r>
     </w:p>
     <w:p>

</xml_diff>

<commit_message>
Implemented and tested aggregation network
</commit_message>
<xml_diff>
--- a/design_doc.docx
+++ b/design_doc.docx
@@ -249,27 +249,15 @@
           <w:lang w:val="en-US"/>
         </w:rPr>
       </w:pPr>
-      <w:proofErr w:type="gramStart"/>
-      <w:r>
-        <w:rPr>
-          <w:b/>
-          <w:bCs/>
-          <w:sz w:val="28"/>
-          <w:szCs w:val="28"/>
-          <w:lang w:val="en-US"/>
-        </w:rPr>
-        <w:t>Naïve</w:t>
-      </w:r>
-      <w:proofErr w:type="gramEnd"/>
-      <w:r>
-        <w:rPr>
-          <w:b/>
-          <w:bCs/>
-          <w:sz w:val="28"/>
-          <w:szCs w:val="28"/>
-          <w:lang w:val="en-US"/>
-        </w:rPr>
-        <w:t xml:space="preserve"> and non-naïve approaches</w:t>
+      <w:r>
+        <w:rPr>
+          <w:b/>
+          <w:bCs/>
+          <w:sz w:val="28"/>
+          <w:szCs w:val="28"/>
+          <w:lang w:val="en-US"/>
+        </w:rPr>
+        <w:t>Naïve and non-naïve approaches</w:t>
       </w:r>
       <w:r>
         <w:rPr>
@@ -305,17 +293,7 @@
           <w:szCs w:val="28"/>
           <w:lang w:val="en-US"/>
         </w:rPr>
-        <w:t xml:space="preserve">Wasserstein </w:t>
-      </w:r>
-      <w:r>
-        <w:rPr>
-          <w:b/>
-          <w:bCs/>
-          <w:sz w:val="28"/>
-          <w:szCs w:val="28"/>
-          <w:lang w:val="en-US"/>
-        </w:rPr>
-        <w:t>Permutations Algorithm</w:t>
+        <w:t>Wasserstein Permutations Algorithm</w:t>
       </w:r>
     </w:p>
     <w:p>
@@ -502,29 +480,7 @@
           <w:szCs w:val="28"/>
           <w:lang w:val="en-US"/>
         </w:rPr>
-        <w:t xml:space="preserve">Discussing </w:t>
-      </w:r>
-      <w:proofErr w:type="gramStart"/>
-      <w:r>
-        <w:rPr>
-          <w:b/>
-          <w:bCs/>
-          <w:sz w:val="28"/>
-          <w:szCs w:val="28"/>
-          <w:lang w:val="en-US"/>
-        </w:rPr>
-        <w:t>the strong</w:t>
-      </w:r>
-      <w:proofErr w:type="gramEnd"/>
-      <w:r>
-        <w:rPr>
-          <w:b/>
-          <w:bCs/>
-          <w:sz w:val="28"/>
-          <w:szCs w:val="28"/>
-          <w:lang w:val="en-US"/>
-        </w:rPr>
-        <w:t xml:space="preserve"> duality and what does it mean</w:t>
+        <w:t>Discussing the strong duality and what does it mean</w:t>
       </w:r>
     </w:p>
     <w:p>
@@ -803,37 +759,108 @@
           <w:szCs w:val="28"/>
           <w:lang w:val="en-US"/>
         </w:rPr>
-        <w:t>Considering batch translation invariance by training on distance matrices instead of actual vectors</w:t>
-      </w:r>
-      <w:r>
-        <w:rPr>
-          <w:b/>
-          <w:bCs/>
-          <w:sz w:val="28"/>
-          <w:szCs w:val="28"/>
-          <w:lang w:val="en-US"/>
-        </w:rPr>
-        <w:t>, or correcting mean of vectors to be the origin (</w:t>
-      </w:r>
-      <w:r>
-        <w:rPr>
-          <w:b/>
-          <w:bCs/>
-          <w:sz w:val="28"/>
-          <w:szCs w:val="28"/>
-          <w:lang w:val="en-US"/>
-        </w:rPr>
-        <w:t>more efficient</w:t>
-      </w:r>
-      <w:r>
-        <w:rPr>
-          <w:b/>
-          <w:bCs/>
-          <w:sz w:val="28"/>
-          <w:szCs w:val="28"/>
-          <w:lang w:val="en-US"/>
-        </w:rPr>
-        <w:t>?)</w:t>
+        <w:t>Maybe try O(n^2)</w:t>
+      </w:r>
+      <w:r>
+        <w:rPr>
+          <w:b/>
+          <w:bCs/>
+          <w:sz w:val="28"/>
+          <w:szCs w:val="28"/>
+          <w:lang w:val="en-US"/>
+        </w:rPr>
+        <w:t>\O(nlog(n))</w:t>
+      </w:r>
+      <w:r>
+        <w:rPr>
+          <w:b/>
+          <w:bCs/>
+          <w:sz w:val="28"/>
+          <w:szCs w:val="28"/>
+          <w:lang w:val="en-US"/>
+        </w:rPr>
+        <w:t xml:space="preserve"> dual solution estimation network.</w:t>
+      </w:r>
+      <w:r>
+        <w:rPr>
+          <w:b/>
+          <w:bCs/>
+          <w:sz w:val="28"/>
+          <w:szCs w:val="28"/>
+          <w:lang w:val="en-US"/>
+        </w:rPr>
+        <w:t xml:space="preserve">(Custom </w:t>
+      </w:r>
+      <w:r>
+        <w:rPr>
+          <w:b/>
+          <w:bCs/>
+          <w:sz w:val="28"/>
+          <w:szCs w:val="28"/>
+          <w:lang w:val="en-US"/>
+        </w:rPr>
+        <w:t xml:space="preserve">dual </w:t>
+      </w:r>
+      <w:r>
+        <w:rPr>
+          <w:b/>
+          <w:bCs/>
+          <w:sz w:val="28"/>
+          <w:szCs w:val="28"/>
+          <w:lang w:val="en-US"/>
+        </w:rPr>
+        <w:t>loss)</w:t>
+      </w:r>
+    </w:p>
+    <w:p>
+      <w:pPr>
+        <w:rPr>
+          <w:b/>
+          <w:bCs/>
+          <w:sz w:val="28"/>
+          <w:szCs w:val="28"/>
+          <w:lang w:val="en-US"/>
+        </w:rPr>
+      </w:pPr>
+      <w:r>
+        <w:rPr>
+          <w:b/>
+          <w:bCs/>
+          <w:sz w:val="28"/>
+          <w:szCs w:val="28"/>
+          <w:lang w:val="en-US"/>
+        </w:rPr>
+        <w:t xml:space="preserve">Section 4: </w:t>
+      </w:r>
+      <w:r>
+        <w:rPr>
+          <w:b/>
+          <w:bCs/>
+          <w:sz w:val="28"/>
+          <w:szCs w:val="28"/>
+          <w:lang w:val="en-US"/>
+        </w:rPr>
+        <w:t>A</w:t>
+      </w:r>
+      <w:r>
+        <w:rPr>
+          <w:b/>
+          <w:bCs/>
+          <w:sz w:val="28"/>
+          <w:szCs w:val="28"/>
+          <w:lang w:val="en-US"/>
+        </w:rPr>
+        <w:t>ggregation</w:t>
+      </w:r>
+      <w:r>
+        <w:rPr>
+          <w:b/>
+          <w:bCs/>
+          <w:sz w:val="28"/>
+          <w:szCs w:val="28"/>
+          <w:lang w:val="en-US"/>
+        </w:rPr>
+        <w:t xml:space="preserve"> of multiple networks</w:t>
       </w:r>
     </w:p>
     <w:p>
@@ -860,152 +887,7 @@
           <w:lang w:val="en-US"/>
         </w:rPr>
         <w:lastRenderedPageBreak/>
-        <w:t>Maybe try O(n^</w:t>
-      </w:r>
-      <w:proofErr w:type="gramStart"/>
-      <w:r>
-        <w:rPr>
-          <w:b/>
-          <w:bCs/>
-          <w:sz w:val="28"/>
-          <w:szCs w:val="28"/>
-          <w:lang w:val="en-US"/>
-        </w:rPr>
-        <w:t>2)</w:t>
-      </w:r>
-      <w:r>
-        <w:rPr>
-          <w:b/>
-          <w:bCs/>
-          <w:sz w:val="28"/>
-          <w:szCs w:val="28"/>
-          <w:lang w:val="en-US"/>
-        </w:rPr>
-        <w:t>\</w:t>
-      </w:r>
-      <w:proofErr w:type="gramEnd"/>
-      <w:r>
-        <w:rPr>
-          <w:b/>
-          <w:bCs/>
-          <w:sz w:val="28"/>
-          <w:szCs w:val="28"/>
-          <w:lang w:val="en-US"/>
-        </w:rPr>
-        <w:t>O(</w:t>
-      </w:r>
-      <w:proofErr w:type="spellStart"/>
-      <w:r>
-        <w:rPr>
-          <w:b/>
-          <w:bCs/>
-          <w:sz w:val="28"/>
-          <w:szCs w:val="28"/>
-          <w:lang w:val="en-US"/>
-        </w:rPr>
-        <w:t>nlog</w:t>
-      </w:r>
-      <w:proofErr w:type="spellEnd"/>
-      <w:r>
-        <w:rPr>
-          <w:b/>
-          <w:bCs/>
-          <w:sz w:val="28"/>
-          <w:szCs w:val="28"/>
-          <w:lang w:val="en-US"/>
-        </w:rPr>
-        <w:t>(n))</w:t>
-      </w:r>
-      <w:r>
-        <w:rPr>
-          <w:b/>
-          <w:bCs/>
-          <w:sz w:val="28"/>
-          <w:szCs w:val="28"/>
-          <w:lang w:val="en-US"/>
-        </w:rPr>
-        <w:t xml:space="preserve"> dual solution estimation network.</w:t>
-      </w:r>
-      <w:r>
-        <w:rPr>
-          <w:b/>
-          <w:bCs/>
-          <w:sz w:val="28"/>
-          <w:szCs w:val="28"/>
-          <w:lang w:val="en-US"/>
-        </w:rPr>
-        <w:t xml:space="preserve">(Custom </w:t>
-      </w:r>
-      <w:r>
-        <w:rPr>
-          <w:b/>
-          <w:bCs/>
-          <w:sz w:val="28"/>
-          <w:szCs w:val="28"/>
-          <w:lang w:val="en-US"/>
-        </w:rPr>
-        <w:t xml:space="preserve">dual </w:t>
-      </w:r>
-      <w:r>
-        <w:rPr>
-          <w:b/>
-          <w:bCs/>
-          <w:sz w:val="28"/>
-          <w:szCs w:val="28"/>
-          <w:lang w:val="en-US"/>
-        </w:rPr>
-        <w:t>loss)</w:t>
-      </w:r>
-    </w:p>
-    <w:p>
-      <w:pPr>
-        <w:rPr>
-          <w:b/>
-          <w:bCs/>
-          <w:sz w:val="28"/>
-          <w:szCs w:val="28"/>
-          <w:lang w:val="en-US"/>
-        </w:rPr>
-      </w:pPr>
-      <w:r>
-        <w:rPr>
-          <w:b/>
-          <w:bCs/>
-          <w:sz w:val="28"/>
-          <w:szCs w:val="28"/>
-          <w:lang w:val="en-US"/>
-        </w:rPr>
-        <w:t xml:space="preserve">Section 4: </w:t>
-      </w:r>
-      <w:r>
-        <w:rPr>
-          <w:b/>
-          <w:bCs/>
-          <w:sz w:val="28"/>
-          <w:szCs w:val="28"/>
-          <w:lang w:val="en-US"/>
-        </w:rPr>
-        <w:t>A</w:t>
-      </w:r>
-      <w:r>
-        <w:rPr>
-          <w:b/>
-          <w:bCs/>
-          <w:sz w:val="28"/>
-          <w:szCs w:val="28"/>
-          <w:lang w:val="en-US"/>
-        </w:rPr>
-        <w:t>ggregation</w:t>
-      </w:r>
-      <w:r>
-        <w:rPr>
-          <w:b/>
-          <w:bCs/>
-          <w:sz w:val="28"/>
-          <w:szCs w:val="28"/>
-          <w:lang w:val="en-US"/>
-        </w:rPr>
-        <w:t xml:space="preserve"> of multiple networks</w:t>
+        <w:t>Explaining the Ensemble Method of bootstrap aggregation.</w:t>
       </w:r>
     </w:p>
     <w:p>
@@ -1031,7 +913,47 @@
           <w:szCs w:val="28"/>
           <w:lang w:val="en-US"/>
         </w:rPr>
-        <w:t>Explaining the Ensemble Method of bootstrap aggregation.</w:t>
+        <w:t xml:space="preserve">Explain </w:t>
+      </w:r>
+      <w:r>
+        <w:rPr>
+          <w:b/>
+          <w:bCs/>
+          <w:sz w:val="28"/>
+          <w:szCs w:val="28"/>
+          <w:lang w:val="en-US"/>
+        </w:rPr>
+        <w:t>A</w:t>
+      </w:r>
+      <w:r>
+        <w:rPr>
+          <w:b/>
+          <w:bCs/>
+          <w:sz w:val="28"/>
+          <w:szCs w:val="28"/>
+          <w:lang w:val="en-US"/>
+        </w:rPr>
+        <w:t>ggregation,</w:t>
+      </w:r>
+      <w:r>
+        <w:rPr>
+          <w:b/>
+          <w:bCs/>
+          <w:sz w:val="28"/>
+          <w:szCs w:val="28"/>
+          <w:lang w:val="en-US"/>
+        </w:rPr>
+        <w:t xml:space="preserve"> and discuss our specific </w:t>
+      </w:r>
+      <w:r>
+        <w:rPr>
+          <w:b/>
+          <w:bCs/>
+          <w:sz w:val="28"/>
+          <w:szCs w:val="28"/>
+          <w:lang w:val="en-US"/>
+        </w:rPr>
+        <w:t>interaction.</w:t>
       </w:r>
     </w:p>
     <w:p>
@@ -1057,59 +979,48 @@
           <w:szCs w:val="28"/>
           <w:lang w:val="en-US"/>
         </w:rPr>
-        <w:t xml:space="preserve">Explain </w:t>
-      </w:r>
-      <w:proofErr w:type="gramStart"/>
-      <w:r>
-        <w:rPr>
-          <w:b/>
-          <w:bCs/>
-          <w:sz w:val="28"/>
-          <w:szCs w:val="28"/>
-          <w:lang w:val="en-US"/>
-        </w:rPr>
-        <w:t>A</w:t>
-      </w:r>
-      <w:r>
-        <w:rPr>
-          <w:b/>
-          <w:bCs/>
-          <w:sz w:val="28"/>
-          <w:szCs w:val="28"/>
-          <w:lang w:val="en-US"/>
-        </w:rPr>
-        <w:t>ggregation,</w:t>
-      </w:r>
-      <w:r>
-        <w:rPr>
-          <w:b/>
-          <w:bCs/>
-          <w:sz w:val="28"/>
-          <w:szCs w:val="28"/>
-          <w:lang w:val="en-US"/>
-        </w:rPr>
-        <w:t xml:space="preserve"> and</w:t>
-      </w:r>
-      <w:proofErr w:type="gramEnd"/>
-      <w:r>
-        <w:rPr>
-          <w:b/>
-          <w:bCs/>
-          <w:sz w:val="28"/>
-          <w:szCs w:val="28"/>
-          <w:lang w:val="en-US"/>
-        </w:rPr>
-        <w:t xml:space="preserve"> discuss our specific </w:t>
-      </w:r>
-      <w:r>
-        <w:rPr>
-          <w:b/>
-          <w:bCs/>
-          <w:sz w:val="28"/>
-          <w:szCs w:val="28"/>
-          <w:lang w:val="en-US"/>
-        </w:rPr>
-        <w:t>interaction.</w:t>
+        <w:t>Benchmarks</w:t>
+      </w:r>
+    </w:p>
+    <w:p>
+      <w:pPr>
+        <w:rPr>
+          <w:b/>
+          <w:bCs/>
+          <w:sz w:val="28"/>
+          <w:szCs w:val="28"/>
+          <w:lang w:val="en-US"/>
+        </w:rPr>
+      </w:pPr>
+      <w:r>
+        <w:rPr>
+          <w:b/>
+          <w:bCs/>
+          <w:sz w:val="28"/>
+          <w:szCs w:val="28"/>
+          <w:lang w:val="en-US"/>
+        </w:rPr>
+        <w:t xml:space="preserve">Section 5: </w:t>
+      </w:r>
+      <w:r>
+        <w:rPr>
+          <w:b/>
+          <w:bCs/>
+          <w:sz w:val="28"/>
+          <w:szCs w:val="28"/>
+          <w:lang w:val="en-US"/>
+        </w:rPr>
+        <w:t>Trying basic invariant networks</w:t>
+      </w:r>
+      <w:r>
+        <w:rPr>
+          <w:b/>
+          <w:bCs/>
+          <w:sz w:val="28"/>
+          <w:szCs w:val="28"/>
+          <w:lang w:val="en-US"/>
+        </w:rPr>
+        <w:t xml:space="preserve"> (maybe)</w:t>
       </w:r>
     </w:p>
     <w:p>
@@ -1117,7 +1028,7 @@
         <w:pStyle w:val="ListParagraph"/>
         <w:numPr>
           <w:ilvl w:val="0"/>
-          <w:numId w:val="1"/>
+          <w:numId w:val="2"/>
         </w:numPr>
         <w:rPr>
           <w:b/>
@@ -1135,48 +1046,7 @@
           <w:szCs w:val="28"/>
           <w:lang w:val="en-US"/>
         </w:rPr>
-        <w:t>Benchmarks</w:t>
-      </w:r>
-    </w:p>
-    <w:p>
-      <w:pPr>
-        <w:rPr>
-          <w:b/>
-          <w:bCs/>
-          <w:sz w:val="28"/>
-          <w:szCs w:val="28"/>
-          <w:lang w:val="en-US"/>
-        </w:rPr>
-      </w:pPr>
-      <w:r>
-        <w:rPr>
-          <w:b/>
-          <w:bCs/>
-          <w:sz w:val="28"/>
-          <w:szCs w:val="28"/>
-          <w:lang w:val="en-US"/>
-        </w:rPr>
-        <w:t xml:space="preserve">Section 5: </w:t>
-      </w:r>
-      <w:r>
-        <w:rPr>
-          <w:b/>
-          <w:bCs/>
-          <w:sz w:val="28"/>
-          <w:szCs w:val="28"/>
-          <w:lang w:val="en-US"/>
-        </w:rPr>
-        <w:t>Trying basic invariant networks</w:t>
-      </w:r>
-      <w:r>
-        <w:rPr>
-          <w:b/>
-          <w:bCs/>
-          <w:sz w:val="28"/>
-          <w:szCs w:val="28"/>
-          <w:lang w:val="en-US"/>
-        </w:rPr>
-        <w:t xml:space="preserve"> (maybe)</w:t>
+        <w:t>Considering batch translation invariance by training on distance matrices instead of actual vectors, or correcting mean of vectors to be the origin (more efficient?)</w:t>
       </w:r>
     </w:p>
     <w:p>

</xml_diff>

<commit_message>
tried a heavy trained model and deleted it
</commit_message>
<xml_diff>
--- a/design_doc.docx
+++ b/design_doc.docx
@@ -139,7 +139,27 @@
           <w:szCs w:val="28"/>
           <w:lang w:val="en-US"/>
         </w:rPr>
-        <w:t>- Maybe (S_2n)</w:t>
+        <w:t>- Maybe (S_n</w:t>
+      </w:r>
+      <w:r>
+        <w:rPr>
+          <w:b/>
+          <w:bCs/>
+          <w:sz w:val="28"/>
+          <w:szCs w:val="28"/>
+          <w:lang w:val="en-US"/>
+        </w:rPr>
+        <w:t>xS_n</w:t>
+      </w:r>
+      <w:r>
+        <w:rPr>
+          <w:b/>
+          <w:bCs/>
+          <w:sz w:val="28"/>
+          <w:szCs w:val="28"/>
+          <w:lang w:val="en-US"/>
+        </w:rPr>
+        <w:t>)</w:t>
       </w:r>
     </w:p>
     <w:p>

</xml_diff>